<commit_message>
dang nhap dang xuat dang ki, gio hang, don hang
</commit_message>
<xml_diff>
--- a/Web/Database.docx
+++ b/Web/Database.docx
@@ -694,8 +694,6 @@
         </w:rPr>
         <w:t>soluong</w:t>
       </w:r>
-      <w:bookmarkStart w:id="0" w:name="_GoBack"/>
-      <w:bookmarkEnd w:id="0"/>
       <w:r>
         <w:rPr>
           <w:rFonts w:hint="default" w:ascii="Times New Roman" w:hAnsi="Times New Roman"/>
@@ -763,9 +761,345 @@
       <w:pPr>
         <w:bidi w:val="0"/>
         <w:rPr>
+          <w:rFonts w:hint="default" w:ascii="Times New Roman" w:hAnsi="Times New Roman"/>
+        </w:rPr>
+      </w:pPr>
+      <w:r>
+        <w:rPr>
+          <w:rFonts w:hint="default" w:ascii="Times New Roman" w:hAnsi="Times New Roman" w:cs="Times New Roman"/>
+        </w:rPr>
+        <w:br w:type="textWrapping"/>
+      </w:r>
+      <w:r>
+        <w:rPr>
+          <w:rFonts w:hint="default" w:ascii="Times New Roman" w:hAnsi="Times New Roman" w:cs="Times New Roman"/>
+        </w:rPr>
+        <w:br w:type="textWrapping"/>
+      </w:r>
+      <w:r>
+        <w:rPr>
+          <w:rFonts w:hint="default" w:ascii="Times New Roman" w:hAnsi="Times New Roman"/>
+        </w:rPr>
+        <w:t>CREATE TABLE user (</w:t>
+      </w:r>
+    </w:p>
+    <w:p>
+      <w:pPr>
+        <w:bidi w:val="0"/>
+        <w:rPr>
+          <w:rFonts w:hint="default" w:ascii="Times New Roman" w:hAnsi="Times New Roman"/>
+        </w:rPr>
+      </w:pPr>
+      <w:r>
+        <w:rPr>
+          <w:rFonts w:hint="default" w:ascii="Times New Roman" w:hAnsi="Times New Roman"/>
+        </w:rPr>
+        <w:t xml:space="preserve">    id INT AUTO_INCREMENT PRIMARY KEY, -- ID tự động tăng</w:t>
+      </w:r>
+    </w:p>
+    <w:p>
+      <w:pPr>
+        <w:bidi w:val="0"/>
+        <w:rPr>
+          <w:rFonts w:hint="default" w:ascii="Times New Roman" w:hAnsi="Times New Roman"/>
+        </w:rPr>
+      </w:pPr>
+      <w:r>
+        <w:rPr>
+          <w:rFonts w:hint="default" w:ascii="Times New Roman" w:hAnsi="Times New Roman"/>
+        </w:rPr>
+        <w:t xml:space="preserve">    email VARCHAR(255) NOT NULL UNIQUE, -- Email không được trùng</w:t>
+      </w:r>
+    </w:p>
+    <w:p>
+      <w:pPr>
+        <w:bidi w:val="0"/>
+        <w:rPr>
+          <w:rFonts w:hint="default" w:ascii="Times New Roman" w:hAnsi="Times New Roman"/>
+        </w:rPr>
+      </w:pPr>
+      <w:r>
+        <w:rPr>
+          <w:rFonts w:hint="default" w:ascii="Times New Roman" w:hAnsi="Times New Roman"/>
+        </w:rPr>
+        <w:t xml:space="preserve">    pass VARCHAR(255) NOT NULL, -- Mật khẩu</w:t>
+      </w:r>
+    </w:p>
+    <w:p>
+      <w:pPr>
+        <w:bidi w:val="0"/>
+        <w:rPr>
+          <w:rFonts w:hint="default" w:ascii="Times New Roman" w:hAnsi="Times New Roman"/>
+        </w:rPr>
+      </w:pPr>
+      <w:r>
+        <w:rPr>
+          <w:rFonts w:hint="default" w:ascii="Times New Roman" w:hAnsi="Times New Roman"/>
+        </w:rPr>
+        <w:t xml:space="preserve">    firstname VARCHAR(100) NOT NULL, -- Họ</w:t>
+      </w:r>
+    </w:p>
+    <w:p>
+      <w:pPr>
+        <w:bidi w:val="0"/>
+        <w:rPr>
+          <w:rFonts w:hint="default" w:ascii="Times New Roman" w:hAnsi="Times New Roman"/>
+        </w:rPr>
+      </w:pPr>
+      <w:r>
+        <w:rPr>
+          <w:rFonts w:hint="default" w:ascii="Times New Roman" w:hAnsi="Times New Roman"/>
+        </w:rPr>
+        <w:t xml:space="preserve">    lastname VARCHAR(100) NOT NULL, -- Tên</w:t>
+      </w:r>
+    </w:p>
+    <w:p>
+      <w:pPr>
+        <w:bidi w:val="0"/>
+        <w:rPr>
+          <w:rFonts w:hint="default" w:ascii="Times New Roman" w:hAnsi="Times New Roman"/>
+        </w:rPr>
+      </w:pPr>
+      <w:r>
+        <w:rPr>
+          <w:rFonts w:hint="default" w:ascii="Times New Roman" w:hAnsi="Times New Roman"/>
+        </w:rPr>
+        <w:t xml:space="preserve">    role VARCHAR(50) NOT NULL, -- Vai trò (admin/user,...)</w:t>
+      </w:r>
+    </w:p>
+    <w:p>
+      <w:pPr>
+        <w:bidi w:val="0"/>
+        <w:rPr>
+          <w:rFonts w:hint="default" w:ascii="Times New Roman" w:hAnsi="Times New Roman"/>
+        </w:rPr>
+      </w:pPr>
+      <w:r>
+        <w:rPr>
+          <w:rFonts w:hint="default" w:ascii="Times New Roman" w:hAnsi="Times New Roman"/>
+        </w:rPr>
+        <w:t xml:space="preserve">    created_at TIMESTAMP DEFAULT CURRENT_TIMESTAMP, -- Thời gian tạo</w:t>
+      </w:r>
+    </w:p>
+    <w:p>
+      <w:pPr>
+        <w:bidi w:val="0"/>
+        <w:rPr>
+          <w:rFonts w:hint="default" w:ascii="Times New Roman" w:hAnsi="Times New Roman"/>
+        </w:rPr>
+      </w:pPr>
+      <w:r>
+        <w:rPr>
+          <w:rFonts w:hint="default" w:ascii="Times New Roman" w:hAnsi="Times New Roman"/>
+        </w:rPr>
+        <w:t xml:space="preserve">    updated_at TIMESTAMP DEFAULT CURRENT_TIMESTAMP ON UPDATE CURRENT_TIMESTAMP -- Thời gian cập nhật</w:t>
+      </w:r>
+    </w:p>
+    <w:p>
+      <w:pPr>
+        <w:bidi w:val="0"/>
+        <w:rPr>
+          <w:rFonts w:hint="default" w:ascii="Times New Roman" w:hAnsi="Times New Roman"/>
+        </w:rPr>
+      </w:pPr>
+      <w:r>
+        <w:rPr>
+          <w:rFonts w:hint="default" w:ascii="Times New Roman" w:hAnsi="Times New Roman"/>
+        </w:rPr>
+        <w:t>);</w:t>
+      </w:r>
+    </w:p>
+    <w:p>
+      <w:pPr>
+        <w:bidi w:val="0"/>
+        <w:rPr>
+          <w:rFonts w:hint="default" w:ascii="Times New Roman" w:hAnsi="Times New Roman"/>
+        </w:rPr>
+      </w:pPr>
+      <w:r>
+        <w:rPr>
+          <w:rFonts w:hint="default" w:ascii="Times New Roman" w:hAnsi="Times New Roman"/>
+        </w:rPr>
+        <w:t>CREATE TABLE donhang (</w:t>
+      </w:r>
+    </w:p>
+    <w:p>
+      <w:pPr>
+        <w:bidi w:val="0"/>
+        <w:rPr>
+          <w:rFonts w:hint="default" w:ascii="Times New Roman" w:hAnsi="Times New Roman"/>
+        </w:rPr>
+      </w:pPr>
+      <w:r>
+        <w:rPr>
+          <w:rFonts w:hint="default" w:ascii="Times New Roman" w:hAnsi="Times New Roman"/>
+        </w:rPr>
+        <w:t xml:space="preserve">    id INT AUTO_INCREMENT PRIMARY KEY,           -- ID duy nhất cho mỗi đơn hàng</w:t>
+      </w:r>
+    </w:p>
+    <w:p>
+      <w:pPr>
+        <w:bidi w:val="0"/>
+        <w:rPr>
+          <w:rFonts w:hint="default" w:ascii="Times New Roman" w:hAnsi="Times New Roman"/>
+        </w:rPr>
+      </w:pPr>
+      <w:r>
+        <w:rPr>
+          <w:rFonts w:hint="default" w:ascii="Times New Roman" w:hAnsi="Times New Roman"/>
+        </w:rPr>
+        <w:t xml:space="preserve">    ngaylaphoadon DATE NOT NULL,                 -- Ngày lập hóa đơn</w:t>
+      </w:r>
+    </w:p>
+    <w:p>
+      <w:pPr>
+        <w:bidi w:val="0"/>
+        <w:rPr>
+          <w:rFonts w:hint="default" w:ascii="Times New Roman" w:hAnsi="Times New Roman"/>
+        </w:rPr>
+      </w:pPr>
+      <w:r>
+        <w:rPr>
+          <w:rFonts w:hint="default" w:ascii="Times New Roman" w:hAnsi="Times New Roman"/>
+        </w:rPr>
+        <w:t xml:space="preserve">    pheduyet BOOLEAN NOT NULL DEFAULT FALSE      -- Trạng thái phê duyệt</w:t>
+      </w:r>
+    </w:p>
+    <w:p>
+      <w:pPr>
+        <w:bidi w:val="0"/>
+        <w:rPr>
+          <w:rFonts w:hint="default" w:ascii="Times New Roman" w:hAnsi="Times New Roman"/>
+        </w:rPr>
+      </w:pPr>
+      <w:r>
+        <w:rPr>
+          <w:rFonts w:hint="default" w:ascii="Times New Roman" w:hAnsi="Times New Roman"/>
+        </w:rPr>
+        <w:t>);</w:t>
+      </w:r>
+    </w:p>
+    <w:p>
+      <w:pPr>
+        <w:bidi w:val="0"/>
+        <w:rPr>
+          <w:rFonts w:hint="default" w:ascii="Times New Roman" w:hAnsi="Times New Roman"/>
+        </w:rPr>
+      </w:pPr>
+      <w:r>
+        <w:rPr>
+          <w:rFonts w:hint="default" w:ascii="Times New Roman" w:hAnsi="Times New Roman"/>
+        </w:rPr>
+        <w:t>CREATE TABLE donhang_product (</w:t>
+      </w:r>
+    </w:p>
+    <w:p>
+      <w:pPr>
+        <w:bidi w:val="0"/>
+        <w:rPr>
+          <w:rFonts w:hint="default" w:ascii="Times New Roman" w:hAnsi="Times New Roman"/>
+        </w:rPr>
+      </w:pPr>
+      <w:r>
+        <w:rPr>
+          <w:rFonts w:hint="default" w:ascii="Times New Roman" w:hAnsi="Times New Roman"/>
+        </w:rPr>
+        <w:t xml:space="preserve">    donhang_id INT NOT NULL,                     -- ID của đơn hàng</w:t>
+      </w:r>
+    </w:p>
+    <w:p>
+      <w:pPr>
+        <w:bidi w:val="0"/>
+        <w:rPr>
+          <w:rFonts w:hint="default" w:ascii="Times New Roman" w:hAnsi="Times New Roman"/>
+        </w:rPr>
+      </w:pPr>
+      <w:r>
+        <w:rPr>
+          <w:rFonts w:hint="default" w:ascii="Times New Roman" w:hAnsi="Times New Roman"/>
+        </w:rPr>
+        <w:t xml:space="preserve">    product_id INT NOT NULL,                     -- ID của sản phẩm</w:t>
+      </w:r>
+    </w:p>
+    <w:p>
+      <w:pPr>
+        <w:bidi w:val="0"/>
+        <w:rPr>
+          <w:rFonts w:hint="default" w:ascii="Times New Roman" w:hAnsi="Times New Roman"/>
+        </w:rPr>
+      </w:pPr>
+      <w:r>
+        <w:rPr>
+          <w:rFonts w:hint="default" w:ascii="Times New Roman" w:hAnsi="Times New Roman"/>
+        </w:rPr>
+        <w:t xml:space="preserve">    quantity INT NOT NULL DEFAULT 1,             -- Số lượng sản phẩm trong đơn hàng</w:t>
+      </w:r>
+    </w:p>
+    <w:p>
+      <w:pPr>
+        <w:bidi w:val="0"/>
+        <w:rPr>
+          <w:rFonts w:hint="default" w:ascii="Times New Roman" w:hAnsi="Times New Roman"/>
+        </w:rPr>
+      </w:pPr>
+      <w:r>
+        <w:rPr>
+          <w:rFonts w:hint="default" w:ascii="Times New Roman" w:hAnsi="Times New Roman"/>
+        </w:rPr>
+        <w:t xml:space="preserve">    PRIMARY KEY (donhang_id, product_id),        -- Khóa chính kép</w:t>
+      </w:r>
+    </w:p>
+    <w:p>
+      <w:pPr>
+        <w:bidi w:val="0"/>
+        <w:rPr>
+          <w:rFonts w:hint="default" w:ascii="Times New Roman" w:hAnsi="Times New Roman"/>
+        </w:rPr>
+      </w:pPr>
+      <w:r>
+        <w:rPr>
+          <w:rFonts w:hint="default" w:ascii="Times New Roman" w:hAnsi="Times New Roman"/>
+        </w:rPr>
+        <w:t xml:space="preserve">    FOREIGN KEY (donhang_id) REFERENCES donhang(id) ON DELETE CASCADE,</w:t>
+      </w:r>
+    </w:p>
+    <w:p>
+      <w:pPr>
+        <w:bidi w:val="0"/>
+        <w:rPr>
+          <w:rFonts w:hint="default" w:ascii="Times New Roman" w:hAnsi="Times New Roman"/>
+        </w:rPr>
+      </w:pPr>
+      <w:r>
+        <w:rPr>
+          <w:rFonts w:hint="default" w:ascii="Times New Roman" w:hAnsi="Times New Roman"/>
+        </w:rPr>
+        <w:t xml:space="preserve">    FOREIGN KEY (product_id) REFERENCES product(id) ON DELETE CASCADE</w:t>
+      </w:r>
+    </w:p>
+    <w:p>
+      <w:pPr>
+        <w:bidi w:val="0"/>
+        <w:rPr>
+          <w:rFonts w:hint="default" w:ascii="Times New Roman" w:hAnsi="Times New Roman"/>
+        </w:rPr>
+      </w:pPr>
+      <w:r>
+        <w:rPr>
+          <w:rFonts w:hint="default" w:ascii="Times New Roman" w:hAnsi="Times New Roman"/>
+        </w:rPr>
+        <w:t>);</w:t>
+      </w:r>
+    </w:p>
+    <w:p>
+      <w:pPr>
+        <w:bidi w:val="0"/>
+        <w:rPr>
           <w:rFonts w:hint="default" w:ascii="Times New Roman" w:hAnsi="Times New Roman" w:cs="Times New Roman"/>
         </w:rPr>
       </w:pPr>
+      <w:bookmarkStart w:id="0" w:name="_GoBack"/>
+      <w:bookmarkEnd w:id="0"/>
     </w:p>
     <w:sectPr>
       <w:pgSz w:w="11906" w:h="16838"/>
@@ -1050,7 +1384,7 @@
     <w:lsdException w:qFormat="1" w:unhideWhenUsed="0" w:uiPriority="0" w:semiHidden="0" w:name="footnote text"/>
     <w:lsdException w:unhideWhenUsed="0" w:uiPriority="0" w:semiHidden="0" w:name="annotation text"/>
     <w:lsdException w:qFormat="1" w:unhideWhenUsed="0" w:uiPriority="0" w:semiHidden="0" w:name="header"/>
-    <w:lsdException w:unhideWhenUsed="0" w:uiPriority="0" w:semiHidden="0" w:name="footer"/>
+    <w:lsdException w:qFormat="1" w:unhideWhenUsed="0" w:uiPriority="0" w:semiHidden="0" w:name="footer"/>
     <w:lsdException w:qFormat="1" w:unhideWhenUsed="0" w:uiPriority="0" w:semiHidden="0" w:name="index heading"/>
     <w:lsdException w:qFormat="1" w:uiPriority="0" w:name="caption"/>
     <w:lsdException w:qFormat="1" w:unhideWhenUsed="0" w:uiPriority="0" w:semiHidden="0" w:name="table of figures"/>
@@ -1085,7 +1419,7 @@
     <w:lsdException w:qFormat="1" w:unhideWhenUsed="0" w:uiPriority="0" w:semiHidden="0" w:name="Signature"/>
     <w:lsdException w:unhideWhenUsed="0" w:uiPriority="0" w:name="Default Paragraph Font"/>
     <w:lsdException w:unhideWhenUsed="0" w:uiPriority="0" w:semiHidden="0" w:name="Body Text"/>
-    <w:lsdException w:unhideWhenUsed="0" w:uiPriority="0" w:semiHidden="0" w:name="Body Text Indent"/>
+    <w:lsdException w:qFormat="1" w:unhideWhenUsed="0" w:uiPriority="0" w:semiHidden="0" w:name="Body Text Indent"/>
     <w:lsdException w:qFormat="1" w:unhideWhenUsed="0" w:uiPriority="0" w:semiHidden="0" w:name="List Continue"/>
     <w:lsdException w:qFormat="1" w:unhideWhenUsed="0" w:uiPriority="0" w:semiHidden="0" w:name="List Continue 2"/>
     <w:lsdException w:qFormat="1" w:unhideWhenUsed="0" w:uiPriority="0" w:semiHidden="0" w:name="List Continue 3"/>
@@ -1095,8 +1429,8 @@
     <w:lsdException w:qFormat="1" w:unhideWhenUsed="0" w:uiPriority="0" w:semiHidden="0" w:name="Subtitle"/>
     <w:lsdException w:qFormat="1" w:unhideWhenUsed="0" w:uiPriority="0" w:semiHidden="0" w:name="Salutation"/>
     <w:lsdException w:unhideWhenUsed="0" w:uiPriority="0" w:semiHidden="0" w:name="Date"/>
-    <w:lsdException w:unhideWhenUsed="0" w:uiPriority="0" w:semiHidden="0" w:name="Body Text First Indent"/>
-    <w:lsdException w:unhideWhenUsed="0" w:uiPriority="0" w:semiHidden="0" w:name="Body Text First Indent 2"/>
+    <w:lsdException w:qFormat="1" w:unhideWhenUsed="0" w:uiPriority="0" w:semiHidden="0" w:name="Body Text First Indent"/>
+    <w:lsdException w:qFormat="1" w:unhideWhenUsed="0" w:uiPriority="0" w:semiHidden="0" w:name="Body Text First Indent 2"/>
     <w:lsdException w:qFormat="1" w:unhideWhenUsed="0" w:uiPriority="0" w:semiHidden="0" w:name="Note Heading"/>
     <w:lsdException w:unhideWhenUsed="0" w:uiPriority="0" w:semiHidden="0" w:name="Body Text 2"/>
     <w:lsdException w:unhideWhenUsed="0" w:uiPriority="0" w:semiHidden="0" w:name="Body Text 3"/>
@@ -1202,7 +1536,7 @@
     <w:lsdException w:qFormat="1" w:unhideWhenUsed="0" w:uiPriority="63" w:semiHidden="0" w:name="Medium Shading 1 Accent 2"/>
     <w:lsdException w:qFormat="1" w:unhideWhenUsed="0" w:uiPriority="64" w:semiHidden="0" w:name="Medium Shading 2 Accent 2"/>
     <w:lsdException w:qFormat="1" w:unhideWhenUsed="0" w:uiPriority="65" w:semiHidden="0" w:name="Medium List 1 Accent 2"/>
-    <w:lsdException w:unhideWhenUsed="0" w:uiPriority="66" w:semiHidden="0" w:name="Medium List 2 Accent 2"/>
+    <w:lsdException w:qFormat="1" w:unhideWhenUsed="0" w:uiPriority="66" w:semiHidden="0" w:name="Medium List 2 Accent 2"/>
     <w:lsdException w:qFormat="1" w:unhideWhenUsed="0" w:uiPriority="67" w:semiHidden="0" w:name="Medium Grid 1 Accent 2"/>
     <w:lsdException w:qFormat="1" w:unhideWhenUsed="0" w:uiPriority="68" w:semiHidden="0" w:name="Medium Grid 2 Accent 2"/>
     <w:lsdException w:qFormat="1" w:unhideWhenUsed="0" w:uiPriority="69" w:semiHidden="0" w:name="Medium Grid 3 Accent 2"/>
@@ -1538,6 +1872,7 @@
   <w:style w:type="paragraph" w:styleId="18">
     <w:name w:val="Body Text First Indent"/>
     <w:basedOn w:val="15"/>
+    <w:qFormat/>
     <w:uiPriority w:val="0"/>
     <w:pPr>
       <w:ind w:firstLine="420" w:firstLineChars="100"/>
@@ -1546,6 +1881,7 @@
   <w:style w:type="paragraph" w:styleId="19">
     <w:name w:val="Body Text Indent"/>
     <w:basedOn w:val="1"/>
+    <w:qFormat/>
     <w:uiPriority w:val="0"/>
     <w:pPr>
       <w:spacing w:after="120"/>
@@ -1555,6 +1891,7 @@
   <w:style w:type="paragraph" w:styleId="20">
     <w:name w:val="Body Text First Indent 2"/>
     <w:basedOn w:val="19"/>
+    <w:qFormat/>
     <w:uiPriority w:val="0"/>
     <w:pPr>
       <w:ind w:firstLine="420" w:firstLineChars="200"/>
@@ -1724,6 +2061,7 @@
   <w:style w:type="paragraph" w:styleId="37">
     <w:name w:val="footer"/>
     <w:basedOn w:val="1"/>
+    <w:qFormat/>
     <w:uiPriority w:val="0"/>
     <w:pPr>
       <w:tabs>
@@ -9966,6 +10304,7 @@
   <w:style w:type="table" w:styleId="195">
     <w:name w:val="Medium List 2 Accent 2"/>
     <w:basedOn w:val="12"/>
+    <w:qFormat/>
     <w:uiPriority w:val="66"/>
     <w:rPr>
       <w:rFonts w:ascii="SimSun" w:hAnsi="SimSun" w:eastAsia="Courier New" w:cs="Times New Roman"/>

</xml_diff>